<commit_message>
Adding structure to User stories + adding acceptance criteria
</commit_message>
<xml_diff>
--- a/analysis/Project Analysis.docx
+++ b/analysis/Project Analysis.docx
@@ -49,14 +49,12 @@
         </w:rPr>
         <w:t xml:space="preserve">: </w:t>
       </w:r>
-      <w:proofErr w:type="spellStart"/>
       <w:r>
         <w:rPr>
           <w:lang w:val="en-GB"/>
         </w:rPr>
         <w:t>TeamTrackr</w:t>
       </w:r>
-      <w:proofErr w:type="spellEnd"/>
     </w:p>
     <w:p>
       <w:pPr>
@@ -77,14 +75,12 @@
         </w:rPr>
         <w:t xml:space="preserve">: With the </w:t>
       </w:r>
-      <w:proofErr w:type="spellStart"/>
       <w:r>
         <w:rPr>
           <w:lang w:val="en-GB"/>
         </w:rPr>
         <w:t>TeamTrackr</w:t>
       </w:r>
-      <w:proofErr w:type="spellEnd"/>
       <w:r>
         <w:rPr>
           <w:lang w:val="en-GB"/>
@@ -125,22 +121,8 @@
         <w:rPr>
           <w:lang w:val="en-GB"/>
         </w:rPr>
-        <w:t xml:space="preserve">For each season we show a total attendance for each individual player. </w:t>
-      </w:r>
-    </w:p>
-    <w:p>
-      <w:pPr>
-        <w:rPr>
-          <w:lang w:val="en-GB"/>
-        </w:rPr>
-      </w:pPr>
-    </w:p>
-    <w:p>
-      <w:pPr>
-        <w:rPr>
-          <w:lang w:val="en-GB"/>
-        </w:rPr>
-      </w:pPr>
+        <w:t>For each season we show a total attendance for each individual player.</w:t>
+      </w:r>
     </w:p>
     <w:p>
       <w:pPr>
@@ -180,7 +162,19 @@
         <w:rPr>
           <w:lang w:val="en-GB"/>
         </w:rPr>
-        <w:t>As a Coach</w:t>
+        <w:t xml:space="preserve">As a </w:t>
+      </w:r>
+      <w:r>
+        <w:rPr>
+          <w:lang w:val="en-GB"/>
+        </w:rPr>
+        <w:t>c</w:t>
+      </w:r>
+      <w:r>
+        <w:rPr>
+          <w:lang w:val="en-GB"/>
+        </w:rPr>
+        <w:t>oach</w:t>
       </w:r>
     </w:p>
     <w:p>
@@ -226,7 +220,19 @@
         <w:rPr>
           <w:lang w:val="en-GB"/>
         </w:rPr>
-        <w:t>As a Coach</w:t>
+        <w:t xml:space="preserve">As a </w:t>
+      </w:r>
+      <w:r>
+        <w:rPr>
+          <w:lang w:val="en-GB"/>
+        </w:rPr>
+        <w:t>c</w:t>
+      </w:r>
+      <w:r>
+        <w:rPr>
+          <w:lang w:val="en-GB"/>
+        </w:rPr>
+        <w:t>oach</w:t>
       </w:r>
     </w:p>
     <w:p>
@@ -278,7 +284,19 @@
         <w:rPr>
           <w:lang w:val="en-GB"/>
         </w:rPr>
-        <w:t>As a Player</w:t>
+        <w:t xml:space="preserve">As a </w:t>
+      </w:r>
+      <w:r>
+        <w:rPr>
+          <w:lang w:val="en-GB"/>
+        </w:rPr>
+        <w:t>p</w:t>
+      </w:r>
+      <w:r>
+        <w:rPr>
+          <w:lang w:val="en-GB"/>
+        </w:rPr>
+        <w:t>layer</w:t>
       </w:r>
     </w:p>
     <w:p>
@@ -304,27 +322,39 @@
         <w:rPr>
           <w:lang w:val="en-GB"/>
         </w:rPr>
-        <w:t>So that I can keep my coach and teammates informed.</w:t>
-      </w:r>
-    </w:p>
-    <w:p>
-      <w:pPr>
-        <w:rPr>
-          <w:lang w:val="en-GB"/>
-        </w:rPr>
-      </w:pPr>
-    </w:p>
-    <w:p>
-      <w:pPr>
-        <w:rPr>
-          <w:lang w:val="en-GB"/>
-        </w:rPr>
-      </w:pPr>
-      <w:r>
-        <w:rPr>
-          <w:lang w:val="en-GB"/>
-        </w:rPr>
-        <w:t>As a Coach</w:t>
+        <w:t>So that I can keep my coach and teammates informed</w:t>
+      </w:r>
+    </w:p>
+    <w:p>
+      <w:pPr>
+        <w:rPr>
+          <w:lang w:val="en-GB"/>
+        </w:rPr>
+      </w:pPr>
+    </w:p>
+    <w:p>
+      <w:pPr>
+        <w:rPr>
+          <w:lang w:val="en-GB"/>
+        </w:rPr>
+      </w:pPr>
+      <w:r>
+        <w:rPr>
+          <w:lang w:val="en-GB"/>
+        </w:rPr>
+        <w:t xml:space="preserve">As a </w:t>
+      </w:r>
+      <w:r>
+        <w:rPr>
+          <w:lang w:val="en-GB"/>
+        </w:rPr>
+        <w:t>c</w:t>
+      </w:r>
+      <w:r>
+        <w:rPr>
+          <w:lang w:val="en-GB"/>
+        </w:rPr>
+        <w:t>oach</w:t>
       </w:r>
     </w:p>
     <w:p>
@@ -362,24 +392,199 @@
         <w:rPr>
           <w:lang w:val="en-GB"/>
         </w:rPr>
-        <w:t xml:space="preserve"> of my team.</w:t>
-      </w:r>
-    </w:p>
-    <w:p>
-      <w:pPr>
-        <w:rPr>
-          <w:lang w:val="en-GB"/>
-        </w:rPr>
-      </w:pPr>
-    </w:p>
-    <w:p>
-      <w:pPr>
-        <w:rPr>
-          <w:lang w:val="en-GB"/>
-        </w:rPr>
-      </w:pPr>
+        <w:t xml:space="preserve"> of my team</w:t>
+      </w:r>
+    </w:p>
+    <w:p>
+      <w:pPr>
+        <w:rPr>
+          <w:lang w:val="en-GB"/>
+        </w:rPr>
+      </w:pPr>
+    </w:p>
+    <w:p>
+      <w:pPr>
+        <w:rPr>
+          <w:lang w:val="en-GB"/>
+        </w:rPr>
+      </w:pPr>
+      <w:r>
+        <w:rPr>
+          <w:lang w:val="en-GB"/>
+        </w:rPr>
+        <w:t>As a</w:t>
+      </w:r>
+      <w:r>
+        <w:rPr>
+          <w:lang w:val="en-GB"/>
+        </w:rPr>
+        <w:t>n</w:t>
+      </w:r>
+      <w:r>
+        <w:rPr>
+          <w:lang w:val="en-GB"/>
+        </w:rPr>
+        <w:t xml:space="preserve"> </w:t>
+      </w:r>
+      <w:r>
+        <w:rPr>
+          <w:lang w:val="en-GB"/>
+        </w:rPr>
+        <w:t>a</w:t>
+      </w:r>
+      <w:r>
+        <w:rPr>
+          <w:lang w:val="en-GB"/>
+        </w:rPr>
+        <w:t>dmin</w:t>
+      </w:r>
+    </w:p>
+    <w:p>
+      <w:pPr>
+        <w:rPr>
+          <w:lang w:val="en-GB"/>
+        </w:rPr>
+      </w:pPr>
+      <w:r>
+        <w:rPr>
+          <w:lang w:val="en-GB"/>
+        </w:rPr>
+        <w:t xml:space="preserve">I’m able to remove </w:t>
+      </w:r>
+      <w:r>
+        <w:rPr>
+          <w:lang w:val="en-GB"/>
+        </w:rPr>
+        <w:t>a c</w:t>
+      </w:r>
+      <w:r>
+        <w:rPr>
+          <w:lang w:val="en-GB"/>
+        </w:rPr>
+        <w:t>oach and players from the team</w:t>
+      </w:r>
+    </w:p>
+    <w:p>
+      <w:pPr>
+        <w:rPr>
+          <w:lang w:val="en-GB"/>
+        </w:rPr>
+      </w:pPr>
+      <w:r>
+        <w:rPr>
+          <w:lang w:val="en-GB"/>
+        </w:rPr>
+        <w:t>So that I can manage and organize the team</w:t>
+      </w:r>
+    </w:p>
+    <w:p>
+      <w:pPr>
+        <w:rPr>
+          <w:lang w:val="en-GB"/>
+        </w:rPr>
+      </w:pPr>
+    </w:p>
+    <w:p>
+      <w:pPr>
+        <w:rPr>
+          <w:lang w:val="en-GB"/>
+        </w:rPr>
+      </w:pPr>
+      <w:r>
+        <w:rPr>
+          <w:lang w:val="en-GB"/>
+        </w:rPr>
+        <w:lastRenderedPageBreak/>
+        <w:t>As a</w:t>
+      </w:r>
+      <w:r>
+        <w:rPr>
+          <w:lang w:val="en-GB"/>
+        </w:rPr>
+        <w:t>n a</w:t>
+      </w:r>
+      <w:r>
+        <w:rPr>
+          <w:lang w:val="en-GB"/>
+        </w:rPr>
+        <w:t>dmin</w:t>
+      </w:r>
+    </w:p>
+    <w:p>
+      <w:pPr>
+        <w:rPr>
+          <w:lang w:val="en-GB"/>
+        </w:rPr>
+      </w:pPr>
+      <w:r>
+        <w:rPr>
+          <w:lang w:val="en-GB"/>
+        </w:rPr>
+        <w:t>I’m able to add a coach</w:t>
+      </w:r>
+      <w:r>
+        <w:rPr>
+          <w:lang w:val="en-GB"/>
+        </w:rPr>
+        <w:t xml:space="preserve"> and players to the team</w:t>
+      </w:r>
       <w:bookmarkStart w:id="0" w:name="_GoBack"/>
-      <w:bookmarkEnd w:id="0"/>
+    </w:p>
+    <w:bookmarkEnd w:id="0"/>
+    <w:p>
+      <w:pPr>
+        <w:rPr>
+          <w:lang w:val="en-GB"/>
+        </w:rPr>
+      </w:pPr>
+      <w:r>
+        <w:rPr>
+          <w:lang w:val="en-GB"/>
+        </w:rPr>
+        <w:t>So that I can manage and organize the team</w:t>
+      </w:r>
+    </w:p>
+    <w:p>
+      <w:pPr>
+        <w:rPr>
+          <w:lang w:val="en-GB"/>
+        </w:rPr>
+      </w:pPr>
+    </w:p>
+    <w:p>
+      <w:pPr>
+        <w:rPr>
+          <w:lang w:val="en-GB"/>
+        </w:rPr>
+      </w:pPr>
+    </w:p>
+    <w:p>
+      <w:pPr>
+        <w:rPr>
+          <w:lang w:val="en-GB"/>
+        </w:rPr>
+      </w:pPr>
+    </w:p>
+    <w:p>
+      <w:pPr>
+        <w:rPr>
+          <w:lang w:val="en-GB"/>
+        </w:rPr>
+      </w:pPr>
+    </w:p>
+    <w:p>
+      <w:pPr>
+        <w:rPr>
+          <w:lang w:val="en-GB"/>
+        </w:rPr>
+      </w:pPr>
+    </w:p>
+    <w:p>
+      <w:pPr>
+        <w:rPr>
+          <w:lang w:val="en-GB"/>
+        </w:rPr>
+      </w:pPr>
     </w:p>
     <w:p>
       <w:pPr>

</xml_diff>

<commit_message>
add basic ERD without atributes
</commit_message>
<xml_diff>
--- a/analysis/Project Analysis.docx
+++ b/analysis/Project Analysis.docx
@@ -32,6 +32,9 @@
     </w:p>
     <w:p>
       <w:pPr>
+        <w:tabs>
+          <w:tab w:val="left" w:pos="5280"/>
+        </w:tabs>
         <w:rPr>
           <w:lang w:val="en-GB"/>
         </w:rPr>
@@ -55,6 +58,12 @@
         </w:rPr>
         <w:t>TeamTrackr</w:t>
       </w:r>
+      <w:r>
+        <w:rPr>
+          <w:lang w:val="en-GB"/>
+        </w:rPr>
+        <w:tab/>
+      </w:r>
     </w:p>
     <w:p>
       <w:pPr>
@@ -79,13 +88,7 @@
         <w:rPr>
           <w:lang w:val="en-GB"/>
         </w:rPr>
-        <w:t>TeamTrackr</w:t>
-      </w:r>
-      <w:r>
-        <w:rPr>
-          <w:lang w:val="en-GB"/>
-        </w:rPr>
-        <w:t xml:space="preserve"> </w:t>
+        <w:t xml:space="preserve">TeamTrackr </w:t>
       </w:r>
       <w:r>
         <w:rPr>
@@ -509,13 +512,7 @@
         <w:rPr>
           <w:lang w:val="en-GB"/>
         </w:rPr>
-        <w:t xml:space="preserve">I’m able to register a </w:t>
-      </w:r>
-      <w:r>
-        <w:rPr>
-          <w:lang w:val="en-GB"/>
-        </w:rPr>
-        <w:t>game</w:t>
+        <w:t>I’m able to register a game</w:t>
       </w:r>
     </w:p>
     <w:p>
@@ -615,31 +612,7 @@
         <w:rPr>
           <w:lang w:val="en-GB"/>
         </w:rPr>
-        <w:t xml:space="preserve">If you click on a button add </w:t>
-      </w:r>
-      <w:r>
-        <w:rPr>
-          <w:lang w:val="en-GB"/>
-        </w:rPr>
-        <w:t>game</w:t>
-      </w:r>
-      <w:r>
-        <w:rPr>
-          <w:lang w:val="en-GB"/>
-        </w:rPr>
-        <w:t xml:space="preserve">, you can add the details of the </w:t>
-      </w:r>
-      <w:r>
-        <w:rPr>
-          <w:lang w:val="en-GB"/>
-        </w:rPr>
-        <w:t>game</w:t>
-      </w:r>
-      <w:r>
-        <w:rPr>
-          <w:lang w:val="en-GB"/>
-        </w:rPr>
-        <w:t>, a description, the date, the time and location.</w:t>
+        <w:t>If you click on a button add game, you can add the details of the game, a description, the date, the time and location.</w:t>
       </w:r>
     </w:p>
     <w:p>
@@ -783,6 +756,8 @@
           <w:lang w:val="en-GB"/>
         </w:rPr>
       </w:pPr>
+      <w:bookmarkStart w:id="0" w:name="_GoBack"/>
+      <w:bookmarkEnd w:id="0"/>
     </w:p>
     <w:p>
       <w:pPr>
@@ -1024,19 +999,7 @@
         <w:rPr>
           <w:lang w:val="en-GB"/>
         </w:rPr>
-        <w:t xml:space="preserve">I’m able to register my </w:t>
-      </w:r>
-      <w:r>
-        <w:rPr>
-          <w:lang w:val="en-GB"/>
-        </w:rPr>
-        <w:t>absence</w:t>
-      </w:r>
-      <w:r>
-        <w:rPr>
-          <w:lang w:val="en-GB"/>
-        </w:rPr>
-        <w:t xml:space="preserve"> on a training</w:t>
+        <w:t>I’m able to register my absence on a training</w:t>
       </w:r>
     </w:p>
     <w:p>
@@ -1213,13 +1176,7 @@
         <w:rPr>
           <w:lang w:val="en-GB"/>
         </w:rPr>
-        <w:t xml:space="preserve">I’m able to register my presence on a </w:t>
-      </w:r>
-      <w:r>
-        <w:rPr>
-          <w:lang w:val="en-GB"/>
-        </w:rPr>
-        <w:t>match</w:t>
+        <w:t>I’m able to register my presence on a match</w:t>
       </w:r>
     </w:p>
     <w:p>
@@ -1330,19 +1287,7 @@
         <w:rPr>
           <w:lang w:val="en-GB"/>
         </w:rPr>
-        <w:t xml:space="preserve">A player cannot be present at a </w:t>
-      </w:r>
-      <w:r>
-        <w:rPr>
-          <w:lang w:val="en-GB"/>
-        </w:rPr>
-        <w:t>game</w:t>
-      </w:r>
-      <w:r>
-        <w:rPr>
-          <w:lang w:val="en-GB"/>
-        </w:rPr>
-        <w:t xml:space="preserve"> in the past</w:t>
+        <w:t>A player cannot be present at a game in the past</w:t>
       </w:r>
     </w:p>
     <w:p>
@@ -1459,13 +1404,7 @@
         <w:rPr>
           <w:lang w:val="en-GB"/>
         </w:rPr>
-        <w:t xml:space="preserve">I’m able to register my absence on a </w:t>
-      </w:r>
-      <w:r>
-        <w:rPr>
-          <w:lang w:val="en-GB"/>
-        </w:rPr>
-        <w:t>game</w:t>
+        <w:t>I’m able to register my absence on a game</w:t>
       </w:r>
     </w:p>
     <w:p>
@@ -2404,31 +2343,7 @@
         <w:rPr>
           <w:lang w:val="en-GB"/>
         </w:rPr>
-        <w:t xml:space="preserve">An admin can add a </w:t>
-      </w:r>
-      <w:r>
-        <w:rPr>
-          <w:lang w:val="en-GB"/>
-        </w:rPr>
-        <w:t>coach</w:t>
-      </w:r>
-      <w:r>
-        <w:rPr>
-          <w:lang w:val="en-GB"/>
-        </w:rPr>
-        <w:t xml:space="preserve"> to the team in his own admin page with a button “add </w:t>
-      </w:r>
-      <w:r>
-        <w:rPr>
-          <w:lang w:val="en-GB"/>
-        </w:rPr>
-        <w:t>coach</w:t>
-      </w:r>
-      <w:r>
-        <w:rPr>
-          <w:lang w:val="en-GB"/>
-        </w:rPr>
-        <w:t>”</w:t>
+        <w:t>An admin can add a coach to the team in his own admin page with a button “add coach”</w:t>
       </w:r>
     </w:p>
     <w:p>
@@ -2446,13 +2361,7 @@
         <w:rPr>
           <w:lang w:val="en-GB"/>
         </w:rPr>
-        <w:t xml:space="preserve">Only a admin can add a </w:t>
-      </w:r>
-      <w:r>
-        <w:rPr>
-          <w:lang w:val="en-GB"/>
-        </w:rPr>
-        <w:t>coach</w:t>
+        <w:t>Only a admin can add a coach</w:t>
       </w:r>
     </w:p>
     <w:p>
@@ -2641,19 +2550,7 @@
         <w:rPr>
           <w:lang w:val="en-GB"/>
         </w:rPr>
-        <w:t xml:space="preserve">On the admin page the admin can delete a </w:t>
-      </w:r>
-      <w:r>
-        <w:rPr>
-          <w:lang w:val="en-GB"/>
-        </w:rPr>
-        <w:t>coach</w:t>
-      </w:r>
-      <w:r>
-        <w:rPr>
-          <w:lang w:val="en-GB"/>
-        </w:rPr>
-        <w:t xml:space="preserve"> from the team</w:t>
+        <w:t>On the admin page the admin can delete a coach from the team</w:t>
       </w:r>
     </w:p>
     <w:p>
@@ -2671,13 +2568,7 @@
         <w:rPr>
           <w:lang w:val="en-GB"/>
         </w:rPr>
-        <w:t xml:space="preserve">Only the admin can delete a </w:t>
-      </w:r>
-      <w:r>
-        <w:rPr>
-          <w:lang w:val="en-GB"/>
-        </w:rPr>
-        <w:t>coach</w:t>
+        <w:t>Only the admin can delete a coach</w:t>
       </w:r>
     </w:p>
     <w:p>
@@ -2740,8 +2631,6 @@
           <w:lang w:val="en-GB"/>
         </w:rPr>
       </w:pPr>
-      <w:bookmarkStart w:id="0" w:name="_GoBack"/>
-      <w:bookmarkEnd w:id="0"/>
     </w:p>
     <w:sectPr>
       <w:pgSz w:w="11906" w:h="16838"/>

</xml_diff>